<commit_message>
Added to final report outline
Former-commit-id: e0c588ad3706fd5feceb10ccbde14003c7931258
</commit_message>
<xml_diff>
--- a/QSSD/Final report outline.docx
+++ b/QSSD/Final report outline.docx
@@ -145,332 +145,347 @@
       <w:r>
         <w:t>Intellectual property</w:t>
       </w:r>
-    </w:p>
-    <w:p>
-      <w:pPr>
-        <w:pStyle w:val="ListParagraph"/>
-        <w:numPr>
-          <w:ilvl w:val="0"/>
-          <w:numId w:val="8"/>
-        </w:numPr>
-      </w:pPr>
-      <w:r>
-        <w:t>Project Aims</w:t>
-      </w:r>
-    </w:p>
-    <w:p>
-      <w:pPr>
-        <w:pStyle w:val="ListParagraph"/>
-        <w:numPr>
-          <w:ilvl w:val="0"/>
-          <w:numId w:val="8"/>
-        </w:numPr>
-      </w:pPr>
-      <w:r>
-        <w:t>Objectives</w:t>
-      </w:r>
-    </w:p>
-    <w:p>
-      <w:pPr>
-        <w:pStyle w:val="ListParagraph"/>
-        <w:numPr>
-          <w:ilvl w:val="0"/>
-          <w:numId w:val="8"/>
-        </w:numPr>
-      </w:pPr>
-      <w:r>
-        <w:t>Table importing</w:t>
-      </w:r>
-    </w:p>
-    <w:p>
-      <w:pPr>
-        <w:pStyle w:val="ListParagraph"/>
-        <w:numPr>
-          <w:ilvl w:val="1"/>
-          <w:numId w:val="8"/>
-        </w:numPr>
-      </w:pPr>
-      <w:r>
-        <w:t>Apache POI</w:t>
-      </w:r>
-    </w:p>
-    <w:p>
-      <w:pPr>
-        <w:pStyle w:val="ListParagraph"/>
-        <w:numPr>
-          <w:ilvl w:val="1"/>
-          <w:numId w:val="8"/>
-        </w:numPr>
-      </w:pPr>
-      <w:r>
-        <w:t>Automated table detection</w:t>
-      </w:r>
-    </w:p>
-    <w:p>
-      <w:pPr>
-        <w:pStyle w:val="ListParagraph"/>
-        <w:numPr>
-          <w:ilvl w:val="1"/>
-          <w:numId w:val="8"/>
-        </w:numPr>
-      </w:pPr>
-      <w:r>
-        <w:t>ParseTable</w:t>
-      </w:r>
-    </w:p>
-    <w:p>
-      <w:pPr>
-        <w:pStyle w:val="ListParagraph"/>
-        <w:numPr>
-          <w:ilvl w:val="1"/>
-          <w:numId w:val="8"/>
-        </w:numPr>
-      </w:pPr>
-      <w:r>
-        <w:t>ParseColumn</w:t>
-      </w:r>
-    </w:p>
-    <w:p>
-      <w:pPr>
-        <w:pStyle w:val="ListParagraph"/>
-        <w:numPr>
-          <w:ilvl w:val="2"/>
-          <w:numId w:val="8"/>
-        </w:numPr>
-      </w:pPr>
-      <w:r>
-        <w:t>Understanding column content</w:t>
-      </w:r>
-    </w:p>
-    <w:p>
-      <w:pPr>
-        <w:pStyle w:val="ListParagraph"/>
-        <w:numPr>
-          <w:ilvl w:val="2"/>
-          <w:numId w:val="8"/>
-        </w:numPr>
-      </w:pPr>
-      <w:r>
-        <w:t>Searching for potential problems</w:t>
-      </w:r>
-    </w:p>
-    <w:p>
-      <w:pPr>
-        <w:pStyle w:val="ListParagraph"/>
-        <w:numPr>
-          <w:ilvl w:val="2"/>
-          <w:numId w:val="8"/>
-        </w:numPr>
-      </w:pPr>
-      <w:r>
-        <w:t>Column expressions</w:t>
-      </w:r>
-    </w:p>
-    <w:p>
-      <w:pPr>
-        <w:pStyle w:val="ListParagraph"/>
-        <w:numPr>
-          <w:ilvl w:val="1"/>
-          <w:numId w:val="8"/>
-        </w:numPr>
-      </w:pPr>
-      <w:r>
-        <w:t>Performance</w:t>
-      </w:r>
-    </w:p>
-    <w:p>
-      <w:pPr>
-        <w:pStyle w:val="ListParagraph"/>
-        <w:numPr>
-          <w:ilvl w:val="0"/>
-          <w:numId w:val="8"/>
-        </w:numPr>
-      </w:pPr>
-      <w:r>
-        <w:t>Table merging</w:t>
-      </w:r>
-    </w:p>
-    <w:p>
-      <w:pPr>
-        <w:pStyle w:val="ListParagraph"/>
-        <w:numPr>
-          <w:ilvl w:val="1"/>
-          <w:numId w:val="8"/>
-        </w:numPr>
-      </w:pPr>
-      <w:r>
-        <w:t>Detecting links between columns</w:t>
-      </w:r>
-    </w:p>
-    <w:p>
-      <w:pPr>
-        <w:pStyle w:val="ListParagraph"/>
-        <w:numPr>
-          <w:ilvl w:val="2"/>
-          <w:numId w:val="8"/>
-        </w:numPr>
-      </w:pPr>
-      <w:r>
-        <w:t>Cases where this will work automatically</w:t>
-      </w:r>
-    </w:p>
-    <w:p>
-      <w:pPr>
-        <w:pStyle w:val="ListParagraph"/>
-        <w:numPr>
-          <w:ilvl w:val="1"/>
-          <w:numId w:val="8"/>
-        </w:numPr>
-      </w:pPr>
-      <w:r>
-        <w:t>Ordering tables for merge</w:t>
-      </w:r>
-    </w:p>
-    <w:p>
-      <w:pPr>
-        <w:pStyle w:val="ListParagraph"/>
-        <w:numPr>
-          <w:ilvl w:val="1"/>
-          <w:numId w:val="8"/>
-        </w:numPr>
-      </w:pPr>
-      <w:r>
-        <w:t>How tables are joined</w:t>
-      </w:r>
-    </w:p>
-    <w:p>
-      <w:pPr>
-        <w:pStyle w:val="ListParagraph"/>
-        <w:numPr>
-          <w:ilvl w:val="1"/>
-          <w:numId w:val="8"/>
-        </w:numPr>
-      </w:pPr>
-      <w:r>
-        <w:t>Performance</w:t>
-      </w:r>
-    </w:p>
-    <w:p>
-      <w:pPr>
-        <w:pStyle w:val="ListParagraph"/>
-        <w:numPr>
-          <w:ilvl w:val="0"/>
-          <w:numId w:val="8"/>
-        </w:numPr>
-      </w:pPr>
-      <w:r>
-        <w:t>Program GUI</w:t>
-      </w:r>
-    </w:p>
-    <w:p>
-      <w:pPr>
-        <w:pStyle w:val="ListParagraph"/>
-        <w:numPr>
-          <w:ilvl w:val="1"/>
-          <w:numId w:val="8"/>
-        </w:numPr>
-      </w:pPr>
-      <w:r>
-        <w:t>Importing panel</w:t>
-      </w:r>
-    </w:p>
-    <w:p>
-      <w:pPr>
-        <w:pStyle w:val="ListParagraph"/>
-        <w:numPr>
-          <w:ilvl w:val="1"/>
-          <w:numId w:val="8"/>
-        </w:numPr>
-      </w:pPr>
-      <w:r>
-        <w:t>Merging panel</w:t>
-      </w:r>
-    </w:p>
-    <w:p>
-      <w:pPr>
-        <w:pStyle w:val="ListParagraph"/>
-        <w:numPr>
-          <w:ilvl w:val="1"/>
-          <w:numId w:val="8"/>
-        </w:numPr>
-      </w:pPr>
-      <w:r>
-        <w:t>Table view window</w:t>
-      </w:r>
-    </w:p>
-    <w:p>
-      <w:pPr>
-        <w:pStyle w:val="ListParagraph"/>
-        <w:numPr>
-          <w:ilvl w:val="0"/>
-          <w:numId w:val="8"/>
-        </w:numPr>
-      </w:pPr>
-      <w:r>
-        <w:t>Project planning</w:t>
-      </w:r>
-    </w:p>
-    <w:p>
-      <w:pPr>
-        <w:pStyle w:val="ListParagraph"/>
-        <w:numPr>
-          <w:ilvl w:val="0"/>
-          <w:numId w:val="8"/>
-        </w:numPr>
-      </w:pPr>
-      <w:r>
-        <w:t>Conclusion</w:t>
-      </w:r>
-    </w:p>
-    <w:p>
-      <w:pPr>
-        <w:pStyle w:val="ListParagraph"/>
-        <w:numPr>
-          <w:ilvl w:val="1"/>
-          <w:numId w:val="8"/>
-        </w:numPr>
-      </w:pPr>
-      <w:r>
-        <w:t>Overall results</w:t>
-      </w:r>
-    </w:p>
-    <w:p>
-      <w:pPr>
-        <w:pStyle w:val="ListParagraph"/>
-        <w:numPr>
-          <w:ilvl w:val="1"/>
-          <w:numId w:val="8"/>
-        </w:numPr>
-      </w:pPr>
-      <w:r>
-        <w:t>What has been produced vs what was expected</w:t>
-      </w:r>
-    </w:p>
-    <w:p>
-      <w:pPr>
-        <w:pStyle w:val="ListParagraph"/>
-        <w:numPr>
-          <w:ilvl w:val="1"/>
-          <w:numId w:val="8"/>
-        </w:numPr>
-      </w:pPr>
-      <w:r>
-        <w:t>What future work could be done?</w:t>
-      </w:r>
-    </w:p>
-    <w:p>
-      <w:pPr>
-        <w:pStyle w:val="ListParagraph"/>
-        <w:numPr>
-          <w:ilvl w:val="0"/>
-          <w:numId w:val="8"/>
-        </w:numPr>
-      </w:pPr>
-      <w:r>
-        <w:t>References</w:t>
+      <w:r>
+        <w:t xml:space="preserve"> (apache poi)</w:t>
       </w:r>
       <w:bookmarkStart w:id="0" w:name="_GoBack"/>
       <w:bookmarkEnd w:id="0"/>
+    </w:p>
+    <w:p>
+      <w:pPr>
+        <w:pStyle w:val="ListParagraph"/>
+        <w:numPr>
+          <w:ilvl w:val="0"/>
+          <w:numId w:val="8"/>
+        </w:numPr>
+      </w:pPr>
+      <w:r>
+        <w:t>Project Aims</w:t>
+      </w:r>
+    </w:p>
+    <w:p>
+      <w:pPr>
+        <w:pStyle w:val="ListParagraph"/>
+        <w:numPr>
+          <w:ilvl w:val="0"/>
+          <w:numId w:val="8"/>
+        </w:numPr>
+      </w:pPr>
+      <w:r>
+        <w:t>Objectives</w:t>
+      </w:r>
+    </w:p>
+    <w:p>
+      <w:pPr>
+        <w:pStyle w:val="ListParagraph"/>
+        <w:numPr>
+          <w:ilvl w:val="0"/>
+          <w:numId w:val="8"/>
+        </w:numPr>
+      </w:pPr>
+      <w:r>
+        <w:t>Table importing</w:t>
+      </w:r>
+    </w:p>
+    <w:p>
+      <w:pPr>
+        <w:pStyle w:val="ListParagraph"/>
+        <w:numPr>
+          <w:ilvl w:val="1"/>
+          <w:numId w:val="8"/>
+        </w:numPr>
+      </w:pPr>
+      <w:r>
+        <w:t>Apache POI</w:t>
+      </w:r>
+    </w:p>
+    <w:p>
+      <w:pPr>
+        <w:pStyle w:val="ListParagraph"/>
+        <w:numPr>
+          <w:ilvl w:val="1"/>
+          <w:numId w:val="8"/>
+        </w:numPr>
+      </w:pPr>
+      <w:r>
+        <w:t>Automated table detection</w:t>
+      </w:r>
+    </w:p>
+    <w:p>
+      <w:pPr>
+        <w:pStyle w:val="ListParagraph"/>
+        <w:numPr>
+          <w:ilvl w:val="1"/>
+          <w:numId w:val="8"/>
+        </w:numPr>
+      </w:pPr>
+      <w:r>
+        <w:t>ParseTable</w:t>
+      </w:r>
+    </w:p>
+    <w:p>
+      <w:pPr>
+        <w:pStyle w:val="ListParagraph"/>
+        <w:numPr>
+          <w:ilvl w:val="1"/>
+          <w:numId w:val="8"/>
+        </w:numPr>
+      </w:pPr>
+      <w:r>
+        <w:t>ParseColumn</w:t>
+      </w:r>
+    </w:p>
+    <w:p>
+      <w:pPr>
+        <w:pStyle w:val="ListParagraph"/>
+        <w:numPr>
+          <w:ilvl w:val="2"/>
+          <w:numId w:val="8"/>
+        </w:numPr>
+      </w:pPr>
+      <w:r>
+        <w:t>Understanding column content</w:t>
+      </w:r>
+    </w:p>
+    <w:p>
+      <w:pPr>
+        <w:pStyle w:val="ListParagraph"/>
+        <w:numPr>
+          <w:ilvl w:val="2"/>
+          <w:numId w:val="8"/>
+        </w:numPr>
+      </w:pPr>
+      <w:r>
+        <w:t>Searching for potential problems</w:t>
+      </w:r>
+    </w:p>
+    <w:p>
+      <w:pPr>
+        <w:pStyle w:val="ListParagraph"/>
+        <w:numPr>
+          <w:ilvl w:val="2"/>
+          <w:numId w:val="8"/>
+        </w:numPr>
+      </w:pPr>
+      <w:r>
+        <w:t>Column expressions</w:t>
+      </w:r>
+    </w:p>
+    <w:p>
+      <w:pPr>
+        <w:pStyle w:val="ListParagraph"/>
+        <w:numPr>
+          <w:ilvl w:val="1"/>
+          <w:numId w:val="8"/>
+        </w:numPr>
+      </w:pPr>
+      <w:r>
+        <w:t>Performance</w:t>
+      </w:r>
+    </w:p>
+    <w:p>
+      <w:pPr>
+        <w:pStyle w:val="ListParagraph"/>
+        <w:numPr>
+          <w:ilvl w:val="0"/>
+          <w:numId w:val="8"/>
+        </w:numPr>
+      </w:pPr>
+      <w:r>
+        <w:t>Table merging</w:t>
+      </w:r>
+    </w:p>
+    <w:p>
+      <w:pPr>
+        <w:pStyle w:val="ListParagraph"/>
+        <w:numPr>
+          <w:ilvl w:val="1"/>
+          <w:numId w:val="8"/>
+        </w:numPr>
+      </w:pPr>
+      <w:r>
+        <w:t>Detecting links between columns</w:t>
+      </w:r>
+    </w:p>
+    <w:p>
+      <w:pPr>
+        <w:pStyle w:val="ListParagraph"/>
+        <w:numPr>
+          <w:ilvl w:val="2"/>
+          <w:numId w:val="8"/>
+        </w:numPr>
+      </w:pPr>
+      <w:r>
+        <w:t>Cases where this will work automatically</w:t>
+      </w:r>
+    </w:p>
+    <w:p>
+      <w:pPr>
+        <w:pStyle w:val="ListParagraph"/>
+        <w:numPr>
+          <w:ilvl w:val="1"/>
+          <w:numId w:val="8"/>
+        </w:numPr>
+      </w:pPr>
+      <w:r>
+        <w:t>Ordering tables for merge</w:t>
+      </w:r>
+    </w:p>
+    <w:p>
+      <w:pPr>
+        <w:pStyle w:val="ListParagraph"/>
+        <w:numPr>
+          <w:ilvl w:val="1"/>
+          <w:numId w:val="8"/>
+        </w:numPr>
+      </w:pPr>
+      <w:r>
+        <w:t>How tables are joined</w:t>
+      </w:r>
+    </w:p>
+    <w:p>
+      <w:pPr>
+        <w:pStyle w:val="ListParagraph"/>
+        <w:numPr>
+          <w:ilvl w:val="1"/>
+          <w:numId w:val="8"/>
+        </w:numPr>
+      </w:pPr>
+      <w:r>
+        <w:t>Performance</w:t>
+      </w:r>
+    </w:p>
+    <w:p>
+      <w:pPr>
+        <w:pStyle w:val="ListParagraph"/>
+        <w:numPr>
+          <w:ilvl w:val="0"/>
+          <w:numId w:val="8"/>
+        </w:numPr>
+      </w:pPr>
+      <w:r>
+        <w:t>Program GUI</w:t>
+      </w:r>
+    </w:p>
+    <w:p>
+      <w:pPr>
+        <w:pStyle w:val="ListParagraph"/>
+        <w:numPr>
+          <w:ilvl w:val="1"/>
+          <w:numId w:val="8"/>
+        </w:numPr>
+      </w:pPr>
+      <w:r>
+        <w:t>Importing panel</w:t>
+      </w:r>
+    </w:p>
+    <w:p>
+      <w:pPr>
+        <w:pStyle w:val="ListParagraph"/>
+        <w:numPr>
+          <w:ilvl w:val="1"/>
+          <w:numId w:val="8"/>
+        </w:numPr>
+      </w:pPr>
+      <w:r>
+        <w:t>Merging panel</w:t>
+      </w:r>
+    </w:p>
+    <w:p>
+      <w:pPr>
+        <w:pStyle w:val="ListParagraph"/>
+        <w:numPr>
+          <w:ilvl w:val="1"/>
+          <w:numId w:val="8"/>
+        </w:numPr>
+      </w:pPr>
+      <w:r>
+        <w:t>Table view window</w:t>
+      </w:r>
+    </w:p>
+    <w:p>
+      <w:pPr>
+        <w:pStyle w:val="ListParagraph"/>
+        <w:numPr>
+          <w:ilvl w:val="0"/>
+          <w:numId w:val="8"/>
+        </w:numPr>
+      </w:pPr>
+      <w:r>
+        <w:t>Project planning</w:t>
+      </w:r>
+    </w:p>
+    <w:p>
+      <w:pPr>
+        <w:pStyle w:val="ListParagraph"/>
+        <w:numPr>
+          <w:ilvl w:val="0"/>
+          <w:numId w:val="8"/>
+        </w:numPr>
+      </w:pPr>
+      <w:r>
+        <w:t>Testing</w:t>
+      </w:r>
+    </w:p>
+    <w:p>
+      <w:pPr>
+        <w:pStyle w:val="ListParagraph"/>
+        <w:numPr>
+          <w:ilvl w:val="0"/>
+          <w:numId w:val="8"/>
+        </w:numPr>
+      </w:pPr>
+      <w:r>
+        <w:t>Conclusion</w:t>
+      </w:r>
+    </w:p>
+    <w:p>
+      <w:pPr>
+        <w:pStyle w:val="ListParagraph"/>
+        <w:numPr>
+          <w:ilvl w:val="1"/>
+          <w:numId w:val="8"/>
+        </w:numPr>
+      </w:pPr>
+      <w:r>
+        <w:t>Overall results</w:t>
+      </w:r>
+    </w:p>
+    <w:p>
+      <w:pPr>
+        <w:pStyle w:val="ListParagraph"/>
+        <w:numPr>
+          <w:ilvl w:val="1"/>
+          <w:numId w:val="8"/>
+        </w:numPr>
+      </w:pPr>
+      <w:r>
+        <w:t>What has been produced vs what was expected</w:t>
+      </w:r>
+    </w:p>
+    <w:p>
+      <w:pPr>
+        <w:pStyle w:val="ListParagraph"/>
+        <w:numPr>
+          <w:ilvl w:val="1"/>
+          <w:numId w:val="8"/>
+        </w:numPr>
+      </w:pPr>
+      <w:r>
+        <w:t>What future work could be done?</w:t>
+      </w:r>
+    </w:p>
+    <w:p>
+      <w:pPr>
+        <w:pStyle w:val="ListParagraph"/>
+        <w:numPr>
+          <w:ilvl w:val="0"/>
+          <w:numId w:val="8"/>
+        </w:numPr>
+      </w:pPr>
+      <w:r>
+        <w:t>References</w:t>
+      </w:r>
     </w:p>
     <w:sectPr>
       <w:pgSz w:w="11906" w:h="16838"/>

</xml_diff>

<commit_message>
Performance increases in both the file importing and the merging methods, added files for testing importing and merging performance
Former-commit-id: 995beb986a9cc6abbdc4da718e3c93654a9a1fd2
</commit_message>
<xml_diff>
--- a/QSSD/Final report outline.docx
+++ b/QSSD/Final report outline.docx
@@ -148,6 +148,219 @@
       <w:r>
         <w:t xml:space="preserve"> (apache poi)</w:t>
       </w:r>
+    </w:p>
+    <w:p>
+      <w:pPr>
+        <w:pStyle w:val="ListParagraph"/>
+        <w:numPr>
+          <w:ilvl w:val="0"/>
+          <w:numId w:val="8"/>
+        </w:numPr>
+      </w:pPr>
+      <w:r>
+        <w:t>Project Aims</w:t>
+      </w:r>
+    </w:p>
+    <w:p>
+      <w:pPr>
+        <w:pStyle w:val="ListParagraph"/>
+        <w:numPr>
+          <w:ilvl w:val="0"/>
+          <w:numId w:val="8"/>
+        </w:numPr>
+      </w:pPr>
+      <w:r>
+        <w:t>Objectives</w:t>
+      </w:r>
+    </w:p>
+    <w:p>
+      <w:pPr>
+        <w:pStyle w:val="ListParagraph"/>
+        <w:numPr>
+          <w:ilvl w:val="0"/>
+          <w:numId w:val="8"/>
+        </w:numPr>
+      </w:pPr>
+      <w:r>
+        <w:t>Table importing</w:t>
+      </w:r>
+    </w:p>
+    <w:p>
+      <w:pPr>
+        <w:pStyle w:val="ListParagraph"/>
+        <w:numPr>
+          <w:ilvl w:val="1"/>
+          <w:numId w:val="8"/>
+        </w:numPr>
+      </w:pPr>
+      <w:r>
+        <w:t>Apache POI</w:t>
+      </w:r>
+      <w:r>
+        <w:t xml:space="preserve"> </w:t>
+      </w:r>
+    </w:p>
+    <w:p>
+      <w:pPr>
+        <w:pStyle w:val="ListParagraph"/>
+        <w:numPr>
+          <w:ilvl w:val="1"/>
+          <w:numId w:val="8"/>
+        </w:numPr>
+      </w:pPr>
+      <w:r>
+        <w:t>Automated table detection</w:t>
+      </w:r>
+    </w:p>
+    <w:p>
+      <w:pPr>
+        <w:pStyle w:val="ListParagraph"/>
+        <w:numPr>
+          <w:ilvl w:val="1"/>
+          <w:numId w:val="8"/>
+        </w:numPr>
+      </w:pPr>
+      <w:r>
+        <w:t>ParseTable</w:t>
+      </w:r>
+    </w:p>
+    <w:p>
+      <w:pPr>
+        <w:pStyle w:val="ListParagraph"/>
+        <w:numPr>
+          <w:ilvl w:val="1"/>
+          <w:numId w:val="8"/>
+        </w:numPr>
+      </w:pPr>
+      <w:r>
+        <w:t>ParseColumn</w:t>
+      </w:r>
+    </w:p>
+    <w:p>
+      <w:pPr>
+        <w:pStyle w:val="ListParagraph"/>
+        <w:numPr>
+          <w:ilvl w:val="2"/>
+          <w:numId w:val="8"/>
+        </w:numPr>
+      </w:pPr>
+      <w:r>
+        <w:t>Understanding column content</w:t>
+      </w:r>
+    </w:p>
+    <w:p>
+      <w:pPr>
+        <w:pStyle w:val="ListParagraph"/>
+        <w:numPr>
+          <w:ilvl w:val="2"/>
+          <w:numId w:val="8"/>
+        </w:numPr>
+      </w:pPr>
+      <w:r>
+        <w:t>Searching for potential problems</w:t>
+      </w:r>
+    </w:p>
+    <w:p>
+      <w:pPr>
+        <w:pStyle w:val="ListParagraph"/>
+        <w:numPr>
+          <w:ilvl w:val="2"/>
+          <w:numId w:val="8"/>
+        </w:numPr>
+      </w:pPr>
+      <w:r>
+        <w:t>Column expressions</w:t>
+      </w:r>
+    </w:p>
+    <w:p>
+      <w:pPr>
+        <w:pStyle w:val="ListParagraph"/>
+        <w:numPr>
+          <w:ilvl w:val="1"/>
+          <w:numId w:val="8"/>
+        </w:numPr>
+      </w:pPr>
+      <w:r>
+        <w:t>Performance</w:t>
+      </w:r>
+    </w:p>
+    <w:p>
+      <w:pPr>
+        <w:pStyle w:val="ListParagraph"/>
+        <w:numPr>
+          <w:ilvl w:val="0"/>
+          <w:numId w:val="8"/>
+        </w:numPr>
+      </w:pPr>
+      <w:r>
+        <w:t>Table merging</w:t>
+      </w:r>
+    </w:p>
+    <w:p>
+      <w:pPr>
+        <w:pStyle w:val="ListParagraph"/>
+        <w:numPr>
+          <w:ilvl w:val="1"/>
+          <w:numId w:val="8"/>
+        </w:numPr>
+      </w:pPr>
+      <w:r>
+        <w:t>Detecting links between columns</w:t>
+      </w:r>
+    </w:p>
+    <w:p>
+      <w:pPr>
+        <w:pStyle w:val="ListParagraph"/>
+        <w:numPr>
+          <w:ilvl w:val="2"/>
+          <w:numId w:val="8"/>
+        </w:numPr>
+      </w:pPr>
+      <w:r>
+        <w:t>Cases where this will</w:t>
+      </w:r>
+      <w:r>
+        <w:t>/won’t</w:t>
+      </w:r>
+      <w:r>
+        <w:t xml:space="preserve"> work automatically</w:t>
+      </w:r>
+    </w:p>
+    <w:p>
+      <w:pPr>
+        <w:pStyle w:val="ListParagraph"/>
+        <w:numPr>
+          <w:ilvl w:val="1"/>
+          <w:numId w:val="8"/>
+        </w:numPr>
+      </w:pPr>
+      <w:r>
+        <w:t>Ordering tables for merge</w:t>
+      </w:r>
+    </w:p>
+    <w:p>
+      <w:pPr>
+        <w:pStyle w:val="ListParagraph"/>
+        <w:numPr>
+          <w:ilvl w:val="1"/>
+          <w:numId w:val="8"/>
+        </w:numPr>
+      </w:pPr>
+      <w:r>
+        <w:t>How tables are joined</w:t>
+      </w:r>
+    </w:p>
+    <w:p>
+      <w:pPr>
+        <w:pStyle w:val="ListParagraph"/>
+        <w:numPr>
+          <w:ilvl w:val="1"/>
+          <w:numId w:val="8"/>
+        </w:numPr>
+      </w:pPr>
+      <w:r>
+        <w:t>Performance</w:t>
+      </w:r>
       <w:bookmarkStart w:id="0" w:name="_GoBack"/>
       <w:bookmarkEnd w:id="0"/>
     </w:p>
@@ -160,7 +373,43 @@
         </w:numPr>
       </w:pPr>
       <w:r>
-        <w:t>Project Aims</w:t>
+        <w:t>Program GUI</w:t>
+      </w:r>
+    </w:p>
+    <w:p>
+      <w:pPr>
+        <w:pStyle w:val="ListParagraph"/>
+        <w:numPr>
+          <w:ilvl w:val="1"/>
+          <w:numId w:val="8"/>
+        </w:numPr>
+      </w:pPr>
+      <w:r>
+        <w:t>Importing panel</w:t>
+      </w:r>
+    </w:p>
+    <w:p>
+      <w:pPr>
+        <w:pStyle w:val="ListParagraph"/>
+        <w:numPr>
+          <w:ilvl w:val="1"/>
+          <w:numId w:val="8"/>
+        </w:numPr>
+      </w:pPr>
+      <w:r>
+        <w:t>Merging panel</w:t>
+      </w:r>
+    </w:p>
+    <w:p>
+      <w:pPr>
+        <w:pStyle w:val="ListParagraph"/>
+        <w:numPr>
+          <w:ilvl w:val="1"/>
+          <w:numId w:val="8"/>
+        </w:numPr>
+      </w:pPr>
+      <w:r>
+        <w:t>Table view window</w:t>
       </w:r>
     </w:p>
     <w:p>
@@ -172,246 +421,6 @@
         </w:numPr>
       </w:pPr>
       <w:r>
-        <w:t>Objectives</w:t>
-      </w:r>
-    </w:p>
-    <w:p>
-      <w:pPr>
-        <w:pStyle w:val="ListParagraph"/>
-        <w:numPr>
-          <w:ilvl w:val="0"/>
-          <w:numId w:val="8"/>
-        </w:numPr>
-      </w:pPr>
-      <w:r>
-        <w:t>Table importing</w:t>
-      </w:r>
-    </w:p>
-    <w:p>
-      <w:pPr>
-        <w:pStyle w:val="ListParagraph"/>
-        <w:numPr>
-          <w:ilvl w:val="1"/>
-          <w:numId w:val="8"/>
-        </w:numPr>
-      </w:pPr>
-      <w:r>
-        <w:t>Apache POI</w:t>
-      </w:r>
-    </w:p>
-    <w:p>
-      <w:pPr>
-        <w:pStyle w:val="ListParagraph"/>
-        <w:numPr>
-          <w:ilvl w:val="1"/>
-          <w:numId w:val="8"/>
-        </w:numPr>
-      </w:pPr>
-      <w:r>
-        <w:t>Automated table detection</w:t>
-      </w:r>
-    </w:p>
-    <w:p>
-      <w:pPr>
-        <w:pStyle w:val="ListParagraph"/>
-        <w:numPr>
-          <w:ilvl w:val="1"/>
-          <w:numId w:val="8"/>
-        </w:numPr>
-      </w:pPr>
-      <w:r>
-        <w:t>ParseTable</w:t>
-      </w:r>
-    </w:p>
-    <w:p>
-      <w:pPr>
-        <w:pStyle w:val="ListParagraph"/>
-        <w:numPr>
-          <w:ilvl w:val="1"/>
-          <w:numId w:val="8"/>
-        </w:numPr>
-      </w:pPr>
-      <w:r>
-        <w:t>ParseColumn</w:t>
-      </w:r>
-    </w:p>
-    <w:p>
-      <w:pPr>
-        <w:pStyle w:val="ListParagraph"/>
-        <w:numPr>
-          <w:ilvl w:val="2"/>
-          <w:numId w:val="8"/>
-        </w:numPr>
-      </w:pPr>
-      <w:r>
-        <w:t>Understanding column content</w:t>
-      </w:r>
-    </w:p>
-    <w:p>
-      <w:pPr>
-        <w:pStyle w:val="ListParagraph"/>
-        <w:numPr>
-          <w:ilvl w:val="2"/>
-          <w:numId w:val="8"/>
-        </w:numPr>
-      </w:pPr>
-      <w:r>
-        <w:t>Searching for potential problems</w:t>
-      </w:r>
-    </w:p>
-    <w:p>
-      <w:pPr>
-        <w:pStyle w:val="ListParagraph"/>
-        <w:numPr>
-          <w:ilvl w:val="2"/>
-          <w:numId w:val="8"/>
-        </w:numPr>
-      </w:pPr>
-      <w:r>
-        <w:t>Column expressions</w:t>
-      </w:r>
-    </w:p>
-    <w:p>
-      <w:pPr>
-        <w:pStyle w:val="ListParagraph"/>
-        <w:numPr>
-          <w:ilvl w:val="1"/>
-          <w:numId w:val="8"/>
-        </w:numPr>
-      </w:pPr>
-      <w:r>
-        <w:t>Performance</w:t>
-      </w:r>
-    </w:p>
-    <w:p>
-      <w:pPr>
-        <w:pStyle w:val="ListParagraph"/>
-        <w:numPr>
-          <w:ilvl w:val="0"/>
-          <w:numId w:val="8"/>
-        </w:numPr>
-      </w:pPr>
-      <w:r>
-        <w:t>Table merging</w:t>
-      </w:r>
-    </w:p>
-    <w:p>
-      <w:pPr>
-        <w:pStyle w:val="ListParagraph"/>
-        <w:numPr>
-          <w:ilvl w:val="1"/>
-          <w:numId w:val="8"/>
-        </w:numPr>
-      </w:pPr>
-      <w:r>
-        <w:t>Detecting links between columns</w:t>
-      </w:r>
-    </w:p>
-    <w:p>
-      <w:pPr>
-        <w:pStyle w:val="ListParagraph"/>
-        <w:numPr>
-          <w:ilvl w:val="2"/>
-          <w:numId w:val="8"/>
-        </w:numPr>
-      </w:pPr>
-      <w:r>
-        <w:t>Cases where this will work automatically</w:t>
-      </w:r>
-    </w:p>
-    <w:p>
-      <w:pPr>
-        <w:pStyle w:val="ListParagraph"/>
-        <w:numPr>
-          <w:ilvl w:val="1"/>
-          <w:numId w:val="8"/>
-        </w:numPr>
-      </w:pPr>
-      <w:r>
-        <w:t>Ordering tables for merge</w:t>
-      </w:r>
-    </w:p>
-    <w:p>
-      <w:pPr>
-        <w:pStyle w:val="ListParagraph"/>
-        <w:numPr>
-          <w:ilvl w:val="1"/>
-          <w:numId w:val="8"/>
-        </w:numPr>
-      </w:pPr>
-      <w:r>
-        <w:t>How tables are joined</w:t>
-      </w:r>
-    </w:p>
-    <w:p>
-      <w:pPr>
-        <w:pStyle w:val="ListParagraph"/>
-        <w:numPr>
-          <w:ilvl w:val="1"/>
-          <w:numId w:val="8"/>
-        </w:numPr>
-      </w:pPr>
-      <w:r>
-        <w:t>Performance</w:t>
-      </w:r>
-    </w:p>
-    <w:p>
-      <w:pPr>
-        <w:pStyle w:val="ListParagraph"/>
-        <w:numPr>
-          <w:ilvl w:val="0"/>
-          <w:numId w:val="8"/>
-        </w:numPr>
-      </w:pPr>
-      <w:r>
-        <w:t>Program GUI</w:t>
-      </w:r>
-    </w:p>
-    <w:p>
-      <w:pPr>
-        <w:pStyle w:val="ListParagraph"/>
-        <w:numPr>
-          <w:ilvl w:val="1"/>
-          <w:numId w:val="8"/>
-        </w:numPr>
-      </w:pPr>
-      <w:r>
-        <w:t>Importing panel</w:t>
-      </w:r>
-    </w:p>
-    <w:p>
-      <w:pPr>
-        <w:pStyle w:val="ListParagraph"/>
-        <w:numPr>
-          <w:ilvl w:val="1"/>
-          <w:numId w:val="8"/>
-        </w:numPr>
-      </w:pPr>
-      <w:r>
-        <w:t>Merging panel</w:t>
-      </w:r>
-    </w:p>
-    <w:p>
-      <w:pPr>
-        <w:pStyle w:val="ListParagraph"/>
-        <w:numPr>
-          <w:ilvl w:val="1"/>
-          <w:numId w:val="8"/>
-        </w:numPr>
-      </w:pPr>
-      <w:r>
-        <w:t>Table view window</w:t>
-      </w:r>
-    </w:p>
-    <w:p>
-      <w:pPr>
-        <w:pStyle w:val="ListParagraph"/>
-        <w:numPr>
-          <w:ilvl w:val="0"/>
-          <w:numId w:val="8"/>
-        </w:numPr>
-      </w:pPr>
-      <w:r>
         <w:t>Project planning</w:t>
       </w:r>
     </w:p>
@@ -419,7 +428,7 @@
       <w:pPr>
         <w:pStyle w:val="ListParagraph"/>
         <w:numPr>
-          <w:ilvl w:val="0"/>
+          <w:ilvl w:val="1"/>
           <w:numId w:val="8"/>
         </w:numPr>
       </w:pPr>

</xml_diff>